<commit_message>
rearrangement on ruby texture coordinates & relatorio
</commit_message>
<xml_diff>
--- a/report/RelatórioCG_Fase4.docx
+++ b/report/RelatórioCG_Fase4.docx
@@ -1029,7 +1029,7 @@
               </mc:Choice>
               <mc:Fallback>
                 <w:pict>
-                  <v:roundrect w14:anchorId="4B9C7F63" id="Forma Automática 622" o:spid="_x0000_s1026" style="position:absolute;margin-left:0;margin-top:0;width:561.35pt;height:742.95pt;z-index:251653632;visibility:visible;mso-wrap-style:square;mso-width-percent:920;mso-height-percent:940;mso-wrap-distance-left:9pt;mso-wrap-distance-top:0;mso-wrap-distance-right:9pt;mso-wrap-distance-bottom:0;mso-position-horizontal:center;mso-position-horizontal-relative:page;mso-position-vertical:center;mso-position-vertical-relative:page;mso-width-percent:920;mso-height-percent:940;mso-width-relative:page;mso-height-relative:page;v-text-anchor:top" arcsize="2269f" o:gfxdata="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" o:allowincell="f" filled="f" fillcolor="black">
+                  <v:roundrect w14:anchorId="407A2921" id="Forma Automática 622" o:spid="_x0000_s1026" style="position:absolute;margin-left:0;margin-top:0;width:561.35pt;height:742.95pt;z-index:251653632;visibility:visible;mso-wrap-style:square;mso-width-percent:920;mso-height-percent:940;mso-wrap-distance-left:9pt;mso-wrap-distance-top:0;mso-wrap-distance-right:9pt;mso-wrap-distance-bottom:0;mso-position-horizontal:center;mso-position-horizontal-relative:page;mso-position-vertical:center;mso-position-vertical-relative:page;mso-width-percent:920;mso-height-percent:940;mso-width-relative:page;mso-height-relative:page;v-text-anchor:top" arcsize="2269f" o:gfxdata="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" o:allowincell="f" filled="f" fillcolor="black">
                     <w10:wrap anchorx="page" anchory="page"/>
                   </v:roundrect>
                 </w:pict>
@@ -1680,8 +1680,168 @@
         </w:p>
         <w:p>
           <w:pPr>
+            <w:spacing w:after="0"/>
+            <w:ind w:firstLine="709"/>
+            <w:jc w:val="both"/>
+            <w:rPr>
+              <w:rFonts w:ascii="Arial" w:hAnsi="Arial" w:cs="Arial"/>
+              <w:sz w:val="20"/>
+            </w:rPr>
+          </w:pPr>
+          <w:r>
+            <w:rPr>
+              <w:rFonts w:ascii="Arial" w:hAnsi="Arial" w:cs="Arial"/>
+              <w:sz w:val="20"/>
+            </w:rPr>
+            <w:t xml:space="preserve">A </w:t>
+          </w:r>
+          <w:r>
+            <w:rPr>
+              <w:rFonts w:ascii="Arial" w:hAnsi="Arial" w:cs="Arial"/>
+              <w:sz w:val="20"/>
+            </w:rPr>
+            <w:t>quarta e última</w:t>
+          </w:r>
+          <w:r>
+            <w:rPr>
+              <w:rFonts w:ascii="Arial" w:hAnsi="Arial" w:cs="Arial"/>
+              <w:sz w:val="20"/>
+            </w:rPr>
+            <w:t xml:space="preserve"> fase do trabalho prático </w:t>
+          </w:r>
+          <w:r>
+            <w:rPr>
+              <w:rFonts w:ascii="Arial" w:hAnsi="Arial" w:cs="Arial"/>
+              <w:sz w:val="20"/>
+            </w:rPr>
+            <w:t>assinala a conclusão do sistema solar. Pretende-se, agora, iluminar e texturizar as figuras constituintes da cena, aproximando</w:t>
+          </w:r>
+          <w:r>
+            <w:rPr>
+              <w:rFonts w:ascii="Arial" w:hAnsi="Arial" w:cs="Arial"/>
+              <w:sz w:val="20"/>
+            </w:rPr>
+            <w:t xml:space="preserve"> da realidade o sistema solar representado.</w:t>
+          </w:r>
+          <w:r>
+            <w:rPr>
+              <w:rFonts w:ascii="Arial" w:hAnsi="Arial" w:cs="Arial"/>
+              <w:sz w:val="20"/>
+            </w:rPr>
+            <w:t xml:space="preserve"> </w:t>
+          </w:r>
+        </w:p>
+        <w:p>
+          <w:pPr>
+            <w:spacing w:after="0"/>
+            <w:ind w:firstLine="709"/>
+            <w:jc w:val="both"/>
+            <w:rPr>
+              <w:rFonts w:ascii="Arial" w:hAnsi="Arial" w:cs="Arial"/>
+              <w:sz w:val="20"/>
+            </w:rPr>
+          </w:pPr>
+          <w:r>
+            <w:rPr>
+              <w:rFonts w:ascii="Arial" w:hAnsi="Arial" w:cs="Arial"/>
+              <w:sz w:val="20"/>
+            </w:rPr>
+            <w:t xml:space="preserve">Quanto ao </w:t>
+          </w:r>
+          <w:proofErr w:type="spellStart"/>
+          <w:r>
+            <w:rPr>
+              <w:rFonts w:ascii="Arial" w:hAnsi="Arial" w:cs="Arial"/>
+              <w:sz w:val="20"/>
+            </w:rPr>
+            <w:t>parser</w:t>
+          </w:r>
+          <w:proofErr w:type="spellEnd"/>
+          <w:r>
+            <w:rPr>
+              <w:rFonts w:ascii="Arial" w:hAnsi="Arial" w:cs="Arial"/>
+              <w:sz w:val="20"/>
+            </w:rPr>
+            <w:t>, pretende-se que o XML possa conter a definição das componentes difusa, especular, emissiva e ambiente da cor, assim como a localização e o tipo das fontes luminosas. A estas tarefas propostas pelo enunci</w:t>
+          </w:r>
+          <w:r>
+            <w:rPr>
+              <w:rFonts w:ascii="Arial" w:hAnsi="Arial" w:cs="Arial"/>
+              <w:sz w:val="20"/>
+            </w:rPr>
+            <w:t>ado, decidiu-se acrescentar</w:t>
+          </w:r>
+          <w:r>
+            <w:rPr>
+              <w:rFonts w:ascii="Arial" w:hAnsi="Arial" w:cs="Arial"/>
+              <w:sz w:val="20"/>
+            </w:rPr>
+            <w:t xml:space="preserve"> às capacidades do </w:t>
+          </w:r>
+          <w:proofErr w:type="spellStart"/>
+          <w:r>
+            <w:rPr>
+              <w:rFonts w:ascii="Arial" w:hAnsi="Arial" w:cs="Arial"/>
+              <w:sz w:val="20"/>
+            </w:rPr>
+            <w:t>parser</w:t>
+          </w:r>
+          <w:proofErr w:type="spellEnd"/>
+          <w:r>
+            <w:rPr>
+              <w:rFonts w:ascii="Arial" w:hAnsi="Arial" w:cs="Arial"/>
+              <w:sz w:val="20"/>
+            </w:rPr>
+            <w:t xml:space="preserve"> a leitura de um campo “</w:t>
+          </w:r>
+          <w:proofErr w:type="spellStart"/>
+          <w:r>
+            <w:rPr>
+              <w:rFonts w:ascii="Arial" w:hAnsi="Arial" w:cs="Arial"/>
+              <w:sz w:val="20"/>
+            </w:rPr>
+            <w:t>label</w:t>
+          </w:r>
+          <w:proofErr w:type="spellEnd"/>
+          <w:r>
+            <w:rPr>
+              <w:rFonts w:ascii="Arial" w:hAnsi="Arial" w:cs="Arial"/>
+              <w:sz w:val="20"/>
+            </w:rPr>
+            <w:t>”, previsto como sendo a legenda da figura na qual se clica.</w:t>
+          </w:r>
+        </w:p>
+        <w:p>
+          <w:pPr>
+            <w:spacing w:after="0"/>
+            <w:ind w:firstLine="709"/>
+            <w:jc w:val="both"/>
+            <w:rPr>
+              <w:rFonts w:ascii="Arial" w:hAnsi="Arial" w:cs="Arial"/>
+              <w:sz w:val="20"/>
+            </w:rPr>
+          </w:pPr>
+          <w:r>
+            <w:rPr>
+              <w:rFonts w:ascii="Arial" w:hAnsi="Arial" w:cs="Arial"/>
+              <w:sz w:val="20"/>
+            </w:rPr>
+            <w:t>Aliado a estas tarefas, a melhoria do código C++ e o desenvolvimento, ou aperfeiçoamento, de outras cenas, já apresentadas em fases anteriores, fazem também parte da carga de trabalhos prevista para esta última fase do projeto.</w:t>
+          </w:r>
+        </w:p>
+        <w:p>
+          <w:pPr>
+            <w:spacing w:after="0" w:line="360" w:lineRule="auto"/>
+            <w:jc w:val="both"/>
+            <w:rPr>
+              <w:rFonts w:ascii="Arial" w:hAnsi="Arial" w:cs="Arial"/>
+              <w:sz w:val="20"/>
+            </w:rPr>
+          </w:pPr>
+        </w:p>
+        <w:p>
+          <w:pPr>
             <w:spacing w:after="200"/>
-            <w:ind w:firstLine="709"/>
             <w:jc w:val="both"/>
             <w:rPr>
               <w:rFonts w:ascii="Arial" w:hAnsi="Arial" w:cs="Arial"/>
@@ -1725,8 +1885,6 @@
         </w:rPr>
         <w:t>4</w:t>
       </w:r>
-      <w:bookmarkStart w:id="2" w:name="_GoBack"/>
-      <w:bookmarkEnd w:id="2"/>
     </w:p>
     <w:p>
       <w:pPr>
@@ -1763,19 +1921,60 @@
     </w:p>
     <w:p>
       <w:pPr>
-        <w:pStyle w:val="PargrafodaLista"/>
-        <w:ind w:left="360"/>
         <w:jc w:val="both"/>
         <w:rPr>
-          <w:rStyle w:val="nfase"/>
-          <w:rFonts w:ascii="Arial" w:hAnsi="Arial" w:cs="Arial"/>
-          <w:i w:val="0"/>
-          <w:sz w:val="32"/>
-        </w:rPr>
-      </w:pPr>
+          <w:rFonts w:ascii="Arial" w:hAnsi="Arial" w:cs="Arial"/>
+          <w:color w:val="auto"/>
+          <w:spacing w:val="2"/>
+          <w:sz w:val="20"/>
+        </w:rPr>
+      </w:pPr>
+      <w:r>
+        <w:rPr>
+          <w:rFonts w:ascii="Arial" w:hAnsi="Arial" w:cs="Arial"/>
+          <w:color w:val="auto"/>
+          <w:spacing w:val="2"/>
+          <w:sz w:val="20"/>
+        </w:rPr>
+        <w:t>Tal como introduzido anteriormente, al</w:t>
+      </w:r>
+      <w:r>
+        <w:rPr>
+          <w:rFonts w:ascii="Arial" w:hAnsi="Arial" w:cs="Arial"/>
+          <w:color w:val="auto"/>
+          <w:spacing w:val="2"/>
+          <w:sz w:val="20"/>
+        </w:rPr>
+        <w:t xml:space="preserve">ém das funcionalidades já incluídas na fase anterior, o </w:t>
+      </w:r>
+      <w:proofErr w:type="spellStart"/>
+      <w:r>
+        <w:rPr>
+          <w:rFonts w:ascii="Arial" w:hAnsi="Arial" w:cs="Arial"/>
+          <w:color w:val="auto"/>
+          <w:spacing w:val="2"/>
+          <w:sz w:val="20"/>
+        </w:rPr>
+        <w:t>parser</w:t>
+      </w:r>
+      <w:proofErr w:type="spellEnd"/>
+      <w:r>
+        <w:rPr>
+          <w:rFonts w:ascii="Arial" w:hAnsi="Arial" w:cs="Arial"/>
+          <w:color w:val="auto"/>
+          <w:spacing w:val="2"/>
+          <w:sz w:val="20"/>
+        </w:rPr>
+        <w:t xml:space="preserve"> é agora capaz de ler:</w:t>
+      </w:r>
     </w:p>
     <w:p>
       <w:pPr>
+        <w:pStyle w:val="PargrafodaLista"/>
+        <w:numPr>
+          <w:ilvl w:val="0"/>
+          <w:numId w:val="28"/>
+        </w:numPr>
         <w:jc w:val="both"/>
         <w:rPr>
           <w:rFonts w:ascii="Arial" w:hAnsi="Arial" w:cs="Arial"/>
@@ -1784,6 +1983,229 @@
           <w:sz w:val="20"/>
         </w:rPr>
       </w:pPr>
+      <w:r>
+        <w:rPr>
+          <w:rFonts w:ascii="Arial" w:hAnsi="Arial" w:cs="Arial"/>
+          <w:b/>
+          <w:color w:val="auto"/>
+          <w:spacing w:val="2"/>
+          <w:sz w:val="20"/>
+        </w:rPr>
+        <w:t>as diferentes componentes da cor</w:t>
+      </w:r>
+      <w:r>
+        <w:rPr>
+          <w:rFonts w:ascii="Arial" w:hAnsi="Arial" w:cs="Arial"/>
+          <w:color w:val="auto"/>
+          <w:spacing w:val="2"/>
+          <w:sz w:val="20"/>
+        </w:rPr>
+        <w:t>,</w:t>
+      </w:r>
+    </w:p>
+    <w:p>
+      <w:pPr>
+        <w:pStyle w:val="PargrafodaLista"/>
+        <w:jc w:val="both"/>
+        <w:rPr>
+          <w:rFonts w:ascii="Arial" w:hAnsi="Arial" w:cs="Arial"/>
+          <w:color w:val="auto"/>
+          <w:spacing w:val="2"/>
+          <w:sz w:val="20"/>
+        </w:rPr>
+      </w:pPr>
+      <w:r>
+        <w:rPr>
+          <w:rFonts w:ascii="Arial" w:hAnsi="Arial" w:cs="Arial"/>
+          <w:color w:val="auto"/>
+          <w:spacing w:val="2"/>
+          <w:sz w:val="20"/>
+        </w:rPr>
+        <w:t>sendo que para isso …</w:t>
+      </w:r>
+    </w:p>
+    <w:p>
+      <w:pPr>
+        <w:pStyle w:val="PargrafodaLista"/>
+        <w:numPr>
+          <w:ilvl w:val="0"/>
+          <w:numId w:val="28"/>
+        </w:numPr>
+        <w:jc w:val="both"/>
+        <w:rPr>
+          <w:rFonts w:ascii="Arial" w:hAnsi="Arial" w:cs="Arial"/>
+          <w:color w:val="auto"/>
+          <w:spacing w:val="2"/>
+          <w:sz w:val="20"/>
+        </w:rPr>
+      </w:pPr>
+      <w:r>
+        <w:rPr>
+          <w:rFonts w:ascii="Arial" w:hAnsi="Arial" w:cs="Arial"/>
+          <w:b/>
+          <w:color w:val="auto"/>
+          <w:spacing w:val="2"/>
+          <w:sz w:val="20"/>
+        </w:rPr>
+        <w:t>as posições das fontes luminosas</w:t>
+      </w:r>
+      <w:r>
+        <w:rPr>
+          <w:rFonts w:ascii="Arial" w:hAnsi="Arial" w:cs="Arial"/>
+          <w:color w:val="auto"/>
+          <w:spacing w:val="2"/>
+          <w:sz w:val="20"/>
+        </w:rPr>
+        <w:t>,</w:t>
+      </w:r>
+    </w:p>
+    <w:p>
+      <w:pPr>
+        <w:pStyle w:val="PargrafodaLista"/>
+        <w:jc w:val="both"/>
+        <w:rPr>
+          <w:rFonts w:ascii="Arial" w:hAnsi="Arial" w:cs="Arial"/>
+          <w:color w:val="auto"/>
+          <w:spacing w:val="2"/>
+          <w:sz w:val="20"/>
+        </w:rPr>
+      </w:pPr>
+      <w:r>
+        <w:rPr>
+          <w:rFonts w:ascii="Arial" w:hAnsi="Arial" w:cs="Arial"/>
+          <w:color w:val="auto"/>
+          <w:spacing w:val="2"/>
+          <w:sz w:val="20"/>
+        </w:rPr>
+        <w:t>às quais está associado o tipo de luz …</w:t>
+      </w:r>
+    </w:p>
+    <w:p>
+      <w:pPr>
+        <w:pStyle w:val="PargrafodaLista"/>
+        <w:numPr>
+          <w:ilvl w:val="0"/>
+          <w:numId w:val="28"/>
+        </w:numPr>
+        <w:jc w:val="both"/>
+        <w:rPr>
+          <w:rFonts w:ascii="Arial" w:hAnsi="Arial" w:cs="Arial"/>
+          <w:color w:val="auto"/>
+          <w:spacing w:val="2"/>
+          <w:sz w:val="20"/>
+        </w:rPr>
+      </w:pPr>
+      <w:r>
+        <w:rPr>
+          <w:rFonts w:ascii="Arial" w:hAnsi="Arial" w:cs="Arial"/>
+          <w:b/>
+          <w:color w:val="auto"/>
+          <w:spacing w:val="2"/>
+          <w:sz w:val="20"/>
+        </w:rPr>
+        <w:t>a legenda atribuída à figura desenhada,</w:t>
+      </w:r>
+    </w:p>
+    <w:p>
+      <w:pPr>
+        <w:pStyle w:val="PargrafodaLista"/>
+        <w:jc w:val="both"/>
+        <w:rPr>
+          <w:rFonts w:ascii="Arial" w:hAnsi="Arial" w:cs="Arial"/>
+          <w:color w:val="auto"/>
+          <w:spacing w:val="2"/>
+          <w:sz w:val="20"/>
+        </w:rPr>
+      </w:pPr>
+      <w:r>
+        <w:rPr>
+          <w:rFonts w:ascii="Arial" w:hAnsi="Arial" w:cs="Arial"/>
+          <w:color w:val="auto"/>
+          <w:spacing w:val="2"/>
+          <w:sz w:val="20"/>
+        </w:rPr>
+        <w:t xml:space="preserve">cuja </w:t>
+      </w:r>
+      <w:proofErr w:type="spellStart"/>
+      <w:r>
+        <w:rPr>
+          <w:rFonts w:ascii="Arial" w:hAnsi="Arial" w:cs="Arial"/>
+          <w:color w:val="auto"/>
+          <w:spacing w:val="2"/>
+          <w:sz w:val="20"/>
+        </w:rPr>
+        <w:t>tag</w:t>
+      </w:r>
+      <w:proofErr w:type="spellEnd"/>
+      <w:r>
+        <w:rPr>
+          <w:rFonts w:ascii="Arial" w:hAnsi="Arial" w:cs="Arial"/>
+          <w:color w:val="auto"/>
+          <w:spacing w:val="2"/>
+          <w:sz w:val="20"/>
+        </w:rPr>
+        <w:t xml:space="preserve"> atribuída foi “</w:t>
+      </w:r>
+      <w:proofErr w:type="spellStart"/>
+      <w:r>
+        <w:rPr>
+          <w:rFonts w:ascii="Arial" w:hAnsi="Arial" w:cs="Arial"/>
+          <w:color w:val="auto"/>
+          <w:spacing w:val="2"/>
+          <w:sz w:val="20"/>
+        </w:rPr>
+        <w:t>label</w:t>
+      </w:r>
+      <w:proofErr w:type="spellEnd"/>
+      <w:r>
+        <w:rPr>
+          <w:rFonts w:ascii="Arial" w:hAnsi="Arial" w:cs="Arial"/>
+          <w:color w:val="auto"/>
+          <w:spacing w:val="2"/>
+          <w:sz w:val="20"/>
+        </w:rPr>
+        <w:t xml:space="preserve">”, tendo sido colocada junto da textura/cor e do ficheiro, isto é, na </w:t>
+      </w:r>
+      <w:proofErr w:type="spellStart"/>
+      <w:r>
+        <w:rPr>
+          <w:rFonts w:ascii="Arial" w:hAnsi="Arial" w:cs="Arial"/>
+          <w:color w:val="auto"/>
+          <w:spacing w:val="2"/>
+          <w:sz w:val="20"/>
+        </w:rPr>
+        <w:t>tag</w:t>
+      </w:r>
+      <w:proofErr w:type="spellEnd"/>
+      <w:r>
+        <w:rPr>
+          <w:rFonts w:ascii="Arial" w:hAnsi="Arial" w:cs="Arial"/>
+          <w:color w:val="auto"/>
+          <w:spacing w:val="2"/>
+          <w:sz w:val="20"/>
+        </w:rPr>
+        <w:t xml:space="preserve"> “</w:t>
+      </w:r>
+      <w:proofErr w:type="spellStart"/>
+      <w:r>
+        <w:rPr>
+          <w:rFonts w:ascii="Arial" w:hAnsi="Arial" w:cs="Arial"/>
+          <w:color w:val="auto"/>
+          <w:spacing w:val="2"/>
+          <w:sz w:val="20"/>
+        </w:rPr>
+        <w:t>model</w:t>
+      </w:r>
+      <w:proofErr w:type="spellEnd"/>
+      <w:r>
+        <w:rPr>
+          <w:rFonts w:ascii="Arial" w:hAnsi="Arial" w:cs="Arial"/>
+          <w:color w:val="auto"/>
+          <w:spacing w:val="2"/>
+          <w:sz w:val="20"/>
+        </w:rPr>
+        <w:t>”, uma vez que é também uma propriedade caracterizadora da figura a ser desenhada.</w:t>
+      </w:r>
     </w:p>
     <w:p>
       <w:pPr>
@@ -1820,165 +2242,788 @@
           <w:i w:val="0"/>
           <w:sz w:val="32"/>
         </w:rPr>
-        <w:t>Descrição das estruturas de dados</w:t>
+        <w:t xml:space="preserve">Descrição </w:t>
+      </w:r>
+      <w:r>
+        <w:rPr>
+          <w:rStyle w:val="nfase"/>
+          <w:rFonts w:ascii="Arial" w:hAnsi="Arial" w:cs="Arial"/>
+          <w:i w:val="0"/>
+          <w:sz w:val="32"/>
+        </w:rPr>
+        <w:t>do processo de normalização e texturização</w:t>
       </w:r>
     </w:p>
     <w:p>
       <w:pPr>
         <w:jc w:val="both"/>
         <w:rPr>
-          <w:rFonts w:ascii="Arial" w:hAnsi="Arial" w:cs="Arial"/>
-          <w:b/>
-          <w:sz w:val="20"/>
-        </w:rPr>
-      </w:pPr>
+          <w:rStyle w:val="nfase"/>
+          <w:rFonts w:ascii="Arial" w:hAnsi="Arial" w:cs="Arial"/>
+          <w:i w:val="0"/>
+          <w:color w:val="auto"/>
+          <w:sz w:val="20"/>
+        </w:rPr>
+      </w:pPr>
+      <w:r>
+        <w:rPr>
+          <w:rStyle w:val="nfase"/>
+          <w:rFonts w:ascii="Arial" w:hAnsi="Arial" w:cs="Arial"/>
+          <w:b w:val="0"/>
+          <w:i w:val="0"/>
+          <w:color w:val="auto"/>
+          <w:sz w:val="20"/>
+        </w:rPr>
+        <w:t>A</w:t>
+      </w:r>
+      <w:r>
+        <w:rPr>
+          <w:rStyle w:val="nfase"/>
+          <w:rFonts w:ascii="Arial" w:hAnsi="Arial" w:cs="Arial"/>
+          <w:b w:val="0"/>
+          <w:i w:val="0"/>
+          <w:color w:val="auto"/>
+          <w:sz w:val="20"/>
+        </w:rPr>
+        <w:t xml:space="preserve"> definição das normais e coordenadas de textura esteve, naturalmente, dependente da figura em causa. </w:t>
+      </w:r>
+      <w:r>
+        <w:rPr>
+          <w:rStyle w:val="nfase"/>
+          <w:rFonts w:ascii="Arial" w:hAnsi="Arial" w:cs="Arial"/>
+          <w:b w:val="0"/>
+          <w:i w:val="0"/>
+          <w:color w:val="auto"/>
+          <w:sz w:val="20"/>
+        </w:rPr>
+        <w:t xml:space="preserve">Assim, abordar-se-ão separadamente as figuras que receberam estas novas coordenadas. Antes, mencionar que foram criados mais dois buffers, um para cada tipo de coordenadas. </w:t>
+      </w:r>
+      <w:r>
+        <w:rPr>
+          <w:rStyle w:val="nfase"/>
+          <w:rFonts w:ascii="Arial" w:hAnsi="Arial" w:cs="Arial"/>
+          <w:i w:val="0"/>
+          <w:color w:val="auto"/>
+          <w:sz w:val="20"/>
+        </w:rPr>
+        <w:t xml:space="preserve">FALAR SOBRE OS </w:t>
+      </w:r>
+      <w:proofErr w:type="gramStart"/>
+      <w:r>
+        <w:rPr>
+          <w:rStyle w:val="nfase"/>
+          <w:rFonts w:ascii="Arial" w:hAnsi="Arial" w:cs="Arial"/>
+          <w:i w:val="0"/>
+          <w:color w:val="auto"/>
+          <w:sz w:val="20"/>
+        </w:rPr>
+        <w:t>BUFFERS</w:t>
+      </w:r>
+      <w:r>
+        <w:rPr>
+          <w:rStyle w:val="nfase"/>
+          <w:rFonts w:ascii="Arial" w:hAnsi="Arial" w:cs="Arial"/>
+          <w:i w:val="0"/>
+          <w:color w:val="auto"/>
+          <w:sz w:val="20"/>
+        </w:rPr>
+        <w:t>!</w:t>
+      </w:r>
+      <w:r>
+        <w:rPr>
+          <w:rStyle w:val="nfase"/>
+          <w:rFonts w:ascii="Arial" w:hAnsi="Arial" w:cs="Arial"/>
+          <w:i w:val="0"/>
+          <w:color w:val="auto"/>
+          <w:sz w:val="20"/>
+        </w:rPr>
+        <w:t>.</w:t>
+      </w:r>
+      <w:proofErr w:type="gramEnd"/>
     </w:p>
     <w:p>
       <w:pPr>
+        <w:pStyle w:val="PargrafodaLista"/>
+        <w:numPr>
+          <w:ilvl w:val="0"/>
+          <w:numId w:val="29"/>
+        </w:numPr>
         <w:jc w:val="both"/>
         <w:rPr>
-          <w:rFonts w:ascii="Arial" w:hAnsi="Arial" w:cs="Arial"/>
-          <w:b/>
-          <w:sz w:val="20"/>
-        </w:rPr>
-      </w:pPr>
+          <w:rStyle w:val="nfase"/>
+          <w:rFonts w:ascii="Arial" w:hAnsi="Arial" w:cs="Arial"/>
+          <w:i w:val="0"/>
+          <w:color w:val="auto"/>
+          <w:sz w:val="20"/>
+        </w:rPr>
+      </w:pPr>
+      <w:r>
+        <w:rPr>
+          <w:rStyle w:val="nfase"/>
+          <w:rFonts w:ascii="Arial" w:hAnsi="Arial" w:cs="Arial"/>
+          <w:i w:val="0"/>
+          <w:color w:val="auto"/>
+          <w:sz w:val="20"/>
+        </w:rPr>
+        <w:t>Toro</w:t>
+      </w:r>
     </w:p>
     <w:p>
       <w:pPr>
+        <w:pStyle w:val="PargrafodaLista"/>
+        <w:numPr>
+          <w:ilvl w:val="0"/>
+          <w:numId w:val="30"/>
+        </w:numPr>
         <w:jc w:val="both"/>
         <w:rPr>
-          <w:rFonts w:ascii="Arial" w:hAnsi="Arial" w:cs="Arial"/>
-          <w:b/>
-          <w:sz w:val="20"/>
-        </w:rPr>
-      </w:pPr>
+          <w:rStyle w:val="nfase"/>
+          <w:rFonts w:ascii="Arial" w:hAnsi="Arial" w:cs="Arial"/>
+          <w:b w:val="0"/>
+          <w:i w:val="0"/>
+          <w:color w:val="auto"/>
+          <w:sz w:val="20"/>
+        </w:rPr>
+      </w:pPr>
+      <w:r>
+        <w:rPr>
+          <w:rStyle w:val="nfase"/>
+          <w:rFonts w:ascii="Arial" w:hAnsi="Arial" w:cs="Arial"/>
+          <w:b w:val="0"/>
+          <w:i w:val="0"/>
+          <w:color w:val="auto"/>
+          <w:sz w:val="20"/>
+        </w:rPr>
+        <w:t>As normais, vetores perpendiculares à superfície, do toro foram simples de defi</w:t>
+      </w:r>
+      <w:r>
+        <w:rPr>
+          <w:rStyle w:val="nfase"/>
+          <w:rFonts w:ascii="Arial" w:hAnsi="Arial" w:cs="Arial"/>
+          <w:b w:val="0"/>
+          <w:i w:val="0"/>
+          <w:color w:val="auto"/>
+          <w:sz w:val="20"/>
+        </w:rPr>
+        <w:t xml:space="preserve">nir, dada a sua semelhança com </w:t>
+      </w:r>
+      <w:r>
+        <w:rPr>
+          <w:rStyle w:val="nfase"/>
+          <w:rFonts w:ascii="Arial" w:hAnsi="Arial" w:cs="Arial"/>
+          <w:b w:val="0"/>
+          <w:i w:val="0"/>
+          <w:color w:val="auto"/>
+          <w:sz w:val="20"/>
+        </w:rPr>
+        <w:t xml:space="preserve">as coordenadas dos vértices. </w:t>
+      </w:r>
+      <w:r>
+        <w:rPr>
+          <w:rStyle w:val="nfase"/>
+          <w:rFonts w:ascii="Arial" w:hAnsi="Arial" w:cs="Arial"/>
+          <w:b w:val="0"/>
+          <w:i w:val="0"/>
+          <w:color w:val="auto"/>
+          <w:sz w:val="20"/>
+        </w:rPr>
+        <w:t>A diferença reside na omissão, nalgumas coordenadas de certos vértices, do produto pelo raio da secção tubular e da substituição do valor do raio exterior por 1, uma vez que o que realmente importa é a direção do vetor e, assim, aproximámo-lo do menor valor.</w:t>
+      </w:r>
     </w:p>
     <w:p>
       <w:pPr>
+        <w:pStyle w:val="PargrafodaLista"/>
+        <w:numPr>
+          <w:ilvl w:val="0"/>
+          <w:numId w:val="30"/>
+        </w:numPr>
         <w:jc w:val="both"/>
         <w:rPr>
           <w:rFonts w:ascii="Arial" w:hAnsi="Arial" w:cs="Arial"/>
+          <w:color w:val="auto"/>
+          <w:spacing w:val="2"/>
+          <w:sz w:val="20"/>
+        </w:rPr>
+      </w:pPr>
+      <w:r>
+        <w:rPr>
+          <w:rStyle w:val="nfase"/>
+          <w:rFonts w:ascii="Arial" w:hAnsi="Arial" w:cs="Arial"/>
+          <w:b w:val="0"/>
+          <w:i w:val="0"/>
+          <w:color w:val="auto"/>
+          <w:sz w:val="20"/>
+        </w:rPr>
+        <w:t xml:space="preserve">A definição das coordenadas de textura passou por fazer variar as componentes em x e em y sobre a forma de múltiplos de 1/anéis e 1/lados, respetivamente, onde os anéis são o número de secções radiais do toro e os lados são o </w:t>
+      </w:r>
+      <w:r>
+        <w:rPr>
+          <w:rStyle w:val="nfase"/>
+          <w:rFonts w:ascii="Arial" w:hAnsi="Arial" w:cs="Arial"/>
+          <w:b w:val="0"/>
+          <w:i w:val="0"/>
+          <w:color w:val="auto"/>
+          <w:sz w:val="20"/>
+        </w:rPr>
+        <w:t>número de lado</w:t>
+      </w:r>
+      <w:r>
+        <w:rPr>
+          <w:rStyle w:val="nfase"/>
+          <w:rFonts w:ascii="Arial" w:hAnsi="Arial" w:cs="Arial"/>
+          <w:b w:val="0"/>
+          <w:i w:val="0"/>
+          <w:color w:val="auto"/>
+          <w:sz w:val="20"/>
+        </w:rPr>
+        <w:t>s de cada secção radial.</w:t>
+      </w:r>
+      <w:r>
+        <w:rPr>
+          <w:rStyle w:val="nfase"/>
+          <w:rFonts w:ascii="Arial" w:hAnsi="Arial" w:cs="Arial"/>
+          <w:b w:val="0"/>
+          <w:i w:val="0"/>
+          <w:color w:val="auto"/>
+          <w:sz w:val="20"/>
+        </w:rPr>
+        <w:t xml:space="preserve"> Esta variação acompanha o crescimento dos dois ângulos que auxiliam a construção do toro. O ângulo que acompanha o x</w:t>
+      </w:r>
+      <w:r>
+        <w:rPr>
+          <w:rFonts w:ascii="Arial" w:hAnsi="Arial" w:cs="Arial"/>
           <w:b/>
-          <w:sz w:val="20"/>
-        </w:rPr>
-      </w:pPr>
+          <w:color w:val="000000"/>
+          <w:sz w:val="20"/>
+          <w:szCs w:val="19"/>
+        </w:rPr>
+        <w:t xml:space="preserve"> </w:t>
+      </w:r>
+      <w:r>
+        <w:rPr>
+          <w:rFonts w:ascii="Arial" w:hAnsi="Arial" w:cs="Arial"/>
+          <w:color w:val="000000"/>
+          <w:sz w:val="20"/>
+          <w:szCs w:val="19"/>
+        </w:rPr>
+        <w:t>é responsável pelo</w:t>
+      </w:r>
+      <w:r>
+        <w:rPr>
+          <w:rFonts w:ascii="Arial" w:hAnsi="Arial" w:cs="Arial"/>
+          <w:color w:val="000000"/>
+          <w:sz w:val="20"/>
+          <w:szCs w:val="19"/>
+        </w:rPr>
+        <w:t xml:space="preserve"> “anel” que </w:t>
+      </w:r>
+      <w:r>
+        <w:rPr>
+          <w:rFonts w:ascii="Arial" w:hAnsi="Arial" w:cs="Arial"/>
+          <w:color w:val="000000"/>
+          <w:sz w:val="20"/>
+          <w:szCs w:val="19"/>
+        </w:rPr>
+        <w:t>se constrói</w:t>
+      </w:r>
+      <w:r>
+        <w:rPr>
+          <w:rFonts w:ascii="Arial" w:hAnsi="Arial" w:cs="Arial"/>
+          <w:color w:val="000000"/>
+          <w:sz w:val="20"/>
+          <w:szCs w:val="19"/>
+        </w:rPr>
+        <w:t xml:space="preserve"> e</w:t>
+      </w:r>
+      <w:r>
+        <w:rPr>
+          <w:rFonts w:ascii="Arial" w:hAnsi="Arial" w:cs="Arial"/>
+          <w:b/>
+          <w:color w:val="000000"/>
+          <w:sz w:val="20"/>
+          <w:szCs w:val="19"/>
+        </w:rPr>
+        <w:t xml:space="preserve"> </w:t>
+      </w:r>
+      <w:r>
+        <w:rPr>
+          <w:rFonts w:ascii="Arial" w:hAnsi="Arial" w:cs="Arial"/>
+          <w:color w:val="000000"/>
+          <w:sz w:val="20"/>
+          <w:szCs w:val="19"/>
+        </w:rPr>
+        <w:t xml:space="preserve">o </w:t>
+      </w:r>
+      <w:r>
+        <w:rPr>
+          <w:rFonts w:ascii="Arial" w:hAnsi="Arial" w:cs="Arial"/>
+          <w:color w:val="000000"/>
+          <w:sz w:val="20"/>
+          <w:szCs w:val="19"/>
+        </w:rPr>
+        <w:t>que acompanha o y</w:t>
+      </w:r>
+      <w:r>
+        <w:rPr>
+          <w:rFonts w:ascii="Arial" w:hAnsi="Arial" w:cs="Arial"/>
+          <w:b/>
+          <w:color w:val="000000"/>
+          <w:sz w:val="20"/>
+          <w:szCs w:val="19"/>
+        </w:rPr>
+        <w:t xml:space="preserve"> </w:t>
+      </w:r>
+      <w:r>
+        <w:rPr>
+          <w:rFonts w:ascii="Arial" w:hAnsi="Arial" w:cs="Arial"/>
+          <w:color w:val="000000"/>
+          <w:sz w:val="20"/>
+          <w:szCs w:val="19"/>
+        </w:rPr>
+        <w:t>oscila de valor consoante o número de lados já desenhados.</w:t>
+      </w:r>
     </w:p>
     <w:p>
       <w:pPr>
+        <w:pStyle w:val="PargrafodaLista"/>
+        <w:ind w:left="1778"/>
         <w:jc w:val="both"/>
         <w:rPr>
           <w:rFonts w:ascii="Arial" w:hAnsi="Arial" w:cs="Arial"/>
-          <w:b/>
+          <w:color w:val="auto"/>
+          <w:spacing w:val="2"/>
           <w:sz w:val="20"/>
         </w:rPr>
       </w:pPr>
     </w:p>
     <w:p>
       <w:pPr>
+        <w:pStyle w:val="PargrafodaLista"/>
+        <w:numPr>
+          <w:ilvl w:val="0"/>
+          <w:numId w:val="29"/>
+        </w:numPr>
         <w:jc w:val="both"/>
         <w:rPr>
-          <w:rFonts w:ascii="Arial" w:hAnsi="Arial" w:cs="Arial"/>
-          <w:b/>
-          <w:sz w:val="20"/>
-        </w:rPr>
-      </w:pPr>
+          <w:rStyle w:val="nfase"/>
+          <w:rFonts w:ascii="Arial" w:hAnsi="Arial" w:cs="Arial"/>
+          <w:i w:val="0"/>
+          <w:color w:val="auto"/>
+          <w:sz w:val="20"/>
+        </w:rPr>
+      </w:pPr>
+      <w:r>
+        <w:rPr>
+          <w:rStyle w:val="nfase"/>
+          <w:rFonts w:ascii="Arial" w:hAnsi="Arial" w:cs="Arial"/>
+          <w:i w:val="0"/>
+          <w:color w:val="auto"/>
+          <w:sz w:val="20"/>
+        </w:rPr>
+        <w:t>Cilindro</w:t>
+      </w:r>
     </w:p>
     <w:p>
       <w:pPr>
+        <w:pStyle w:val="PargrafodaLista"/>
+        <w:numPr>
+          <w:ilvl w:val="0"/>
+          <w:numId w:val="30"/>
+        </w:numPr>
         <w:jc w:val="both"/>
         <w:rPr>
-          <w:rFonts w:ascii="Arial" w:hAnsi="Arial" w:cs="Arial"/>
-          <w:b/>
-          <w:sz w:val="20"/>
-        </w:rPr>
-      </w:pPr>
+          <w:rStyle w:val="nfase"/>
+          <w:rFonts w:ascii="Arial" w:hAnsi="Arial" w:cs="Arial"/>
+          <w:b w:val="0"/>
+          <w:i w:val="0"/>
+          <w:color w:val="auto"/>
+          <w:sz w:val="20"/>
+        </w:rPr>
+      </w:pPr>
+      <w:r>
+        <w:rPr>
+          <w:rStyle w:val="nfase"/>
+          <w:rFonts w:ascii="Arial" w:hAnsi="Arial" w:cs="Arial"/>
+          <w:b w:val="0"/>
+          <w:i w:val="0"/>
+          <w:color w:val="auto"/>
+          <w:sz w:val="20"/>
+        </w:rPr>
+        <w:t>De novo,</w:t>
+      </w:r>
+      <w:r>
+        <w:rPr>
+          <w:rStyle w:val="nfase"/>
+          <w:rFonts w:ascii="Arial" w:hAnsi="Arial" w:cs="Arial"/>
+          <w:b w:val="0"/>
+          <w:i w:val="0"/>
+          <w:color w:val="auto"/>
+          <w:sz w:val="20"/>
+        </w:rPr>
+        <w:t xml:space="preserve"> as coordenadas dos vetores normais não diferem muito das dos vértices. Retirando os raios que surgiam a multiplicar nas coordenadas x e z dos vértices, obteve-se a direção, segundo estes eixos, do vetor. Quanto ao y, para as bases do cilindro o valor é 1, para todos os vértices, e para as laterais é 0, porque o vetor perpendicular à base de um cilindro é vertical, mas no caso das laterais encontra-se na horizontal.</w:t>
+      </w:r>
     </w:p>
     <w:p>
       <w:pPr>
+        <w:pStyle w:val="PargrafodaLista"/>
+        <w:numPr>
+          <w:ilvl w:val="0"/>
+          <w:numId w:val="30"/>
+        </w:numPr>
         <w:jc w:val="both"/>
         <w:rPr>
-          <w:rFonts w:ascii="Arial" w:hAnsi="Arial" w:cs="Arial"/>
-          <w:b/>
-          <w:sz w:val="20"/>
-        </w:rPr>
-      </w:pPr>
+          <w:rStyle w:val="nfase"/>
+          <w:rFonts w:ascii="Arial" w:hAnsi="Arial" w:cs="Arial"/>
+          <w:b w:val="0"/>
+          <w:i w:val="0"/>
+          <w:color w:val="auto"/>
+          <w:sz w:val="20"/>
+        </w:rPr>
+      </w:pPr>
+      <w:r>
+        <w:rPr>
+          <w:rStyle w:val="nfase"/>
+          <w:rFonts w:ascii="Arial" w:hAnsi="Arial" w:cs="Arial"/>
+          <w:b w:val="0"/>
+          <w:i w:val="0"/>
+          <w:color w:val="auto"/>
+          <w:sz w:val="20"/>
+        </w:rPr>
+        <w:t xml:space="preserve">Já para as coordenadas de textura, decidiu-se que as bases do cilindro seriam independentes das laterais, ou seja, a textura é independentemente atribuída a cada umas das partes. Para as laterais, o processo foi em tudo igual ao do toro, </w:t>
+      </w:r>
+      <w:r>
+        <w:rPr>
+          <w:rStyle w:val="nfase"/>
+          <w:rFonts w:ascii="Arial" w:hAnsi="Arial" w:cs="Arial"/>
+          <w:b w:val="0"/>
+          <w:i w:val="0"/>
+          <w:color w:val="auto"/>
+          <w:sz w:val="20"/>
+        </w:rPr>
+        <w:lastRenderedPageBreak/>
+        <w:t xml:space="preserve">mas neste caso as </w:t>
+      </w:r>
+      <w:r>
+        <w:rPr>
+          <w:rStyle w:val="nfase"/>
+          <w:rFonts w:ascii="Arial" w:hAnsi="Arial" w:cs="Arial"/>
+          <w:b w:val="0"/>
+          <w:i w:val="0"/>
+          <w:color w:val="auto"/>
+          <w:sz w:val="20"/>
+        </w:rPr>
+        <w:t xml:space="preserve">componentes em x e em y </w:t>
+      </w:r>
+      <w:r>
+        <w:rPr>
+          <w:rStyle w:val="nfase"/>
+          <w:rFonts w:ascii="Arial" w:hAnsi="Arial" w:cs="Arial"/>
+          <w:b w:val="0"/>
+          <w:i w:val="0"/>
+          <w:color w:val="auto"/>
+          <w:sz w:val="20"/>
+        </w:rPr>
+        <w:t xml:space="preserve">variam </w:t>
+      </w:r>
+      <w:r>
+        <w:rPr>
+          <w:rStyle w:val="nfase"/>
+          <w:rFonts w:ascii="Arial" w:hAnsi="Arial" w:cs="Arial"/>
+          <w:b w:val="0"/>
+          <w:i w:val="0"/>
+          <w:color w:val="auto"/>
+          <w:sz w:val="20"/>
+        </w:rPr>
+        <w:t>sobre a forma de múltiplos de 1/</w:t>
+      </w:r>
+      <w:proofErr w:type="spellStart"/>
+      <w:r>
+        <w:rPr>
+          <w:rStyle w:val="nfase"/>
+          <w:rFonts w:ascii="Arial" w:hAnsi="Arial" w:cs="Arial"/>
+          <w:b w:val="0"/>
+          <w:i w:val="0"/>
+          <w:color w:val="auto"/>
+          <w:sz w:val="20"/>
+        </w:rPr>
+        <w:t>sides</w:t>
+      </w:r>
+      <w:proofErr w:type="spellEnd"/>
+      <w:r>
+        <w:rPr>
+          <w:rStyle w:val="nfase"/>
+          <w:rFonts w:ascii="Arial" w:hAnsi="Arial" w:cs="Arial"/>
+          <w:b w:val="0"/>
+          <w:i w:val="0"/>
+          <w:color w:val="auto"/>
+          <w:sz w:val="20"/>
+        </w:rPr>
+        <w:t xml:space="preserve"> e 1/</w:t>
+      </w:r>
+      <w:proofErr w:type="spellStart"/>
+      <w:r>
+        <w:rPr>
+          <w:rStyle w:val="nfase"/>
+          <w:rFonts w:ascii="Arial" w:hAnsi="Arial" w:cs="Arial"/>
+          <w:b w:val="0"/>
+          <w:i w:val="0"/>
+          <w:color w:val="auto"/>
+          <w:sz w:val="20"/>
+        </w:rPr>
+        <w:t>stacks</w:t>
+      </w:r>
+      <w:proofErr w:type="spellEnd"/>
+      <w:r>
+        <w:rPr>
+          <w:rStyle w:val="nfase"/>
+          <w:rFonts w:ascii="Arial" w:hAnsi="Arial" w:cs="Arial"/>
+          <w:b w:val="0"/>
+          <w:i w:val="0"/>
+          <w:color w:val="auto"/>
+          <w:sz w:val="20"/>
+        </w:rPr>
+        <w:t>, respetivamente. Para as bases, imaginou-se um círculo dentro de um quadrado (textura quadrada) e procurou-se definir as coordenadas de textura de modo a que seja essa região circular a textura da base.</w:t>
+      </w:r>
+      <w:r>
+        <w:rPr>
+          <w:rStyle w:val="nfase"/>
+          <w:rFonts w:ascii="Arial" w:hAnsi="Arial" w:cs="Arial"/>
+          <w:b w:val="0"/>
+          <w:i w:val="0"/>
+          <w:color w:val="auto"/>
+          <w:sz w:val="20"/>
+        </w:rPr>
+        <w:t xml:space="preserve"> Para isso, à </w:t>
+      </w:r>
+      <w:proofErr w:type="gramStart"/>
+      <w:r>
+        <w:rPr>
+          <w:rStyle w:val="nfase"/>
+          <w:rFonts w:ascii="Arial" w:hAnsi="Arial" w:cs="Arial"/>
+          <w:b w:val="0"/>
+          <w:i w:val="0"/>
+          <w:color w:val="auto"/>
+          <w:sz w:val="20"/>
+        </w:rPr>
+        <w:t>coordenada x</w:t>
+      </w:r>
+      <w:proofErr w:type="gramEnd"/>
+      <w:r>
+        <w:rPr>
+          <w:rStyle w:val="nfase"/>
+          <w:rFonts w:ascii="Arial" w:hAnsi="Arial" w:cs="Arial"/>
+          <w:b w:val="0"/>
+          <w:i w:val="0"/>
+          <w:color w:val="auto"/>
+          <w:sz w:val="20"/>
+        </w:rPr>
+        <w:t xml:space="preserve"> do vetor normal somou-se 1, multiplicando-se depois a soma por 0.5, processo que se repete para obter a segunda coordenada de textura, desta feita através do z do vetor normal. Assim, garante-se que o valor do x e do y está compreendido entre 0 e 1.</w:t>
+      </w:r>
     </w:p>
     <w:p>
       <w:pPr>
+        <w:pStyle w:val="PargrafodaLista"/>
+        <w:numPr>
+          <w:ilvl w:val="0"/>
+          <w:numId w:val="29"/>
+        </w:numPr>
         <w:jc w:val="both"/>
         <w:rPr>
-          <w:rFonts w:ascii="Arial" w:hAnsi="Arial" w:cs="Arial"/>
-          <w:b/>
-          <w:sz w:val="20"/>
-        </w:rPr>
-      </w:pPr>
+          <w:rStyle w:val="nfase"/>
+          <w:rFonts w:ascii="Arial" w:hAnsi="Arial" w:cs="Arial"/>
+          <w:i w:val="0"/>
+          <w:color w:val="auto"/>
+          <w:sz w:val="20"/>
+        </w:rPr>
+      </w:pPr>
+      <w:r>
+        <w:rPr>
+          <w:rStyle w:val="nfase"/>
+          <w:rFonts w:ascii="Arial" w:hAnsi="Arial" w:cs="Arial"/>
+          <w:i w:val="0"/>
+          <w:color w:val="auto"/>
+          <w:sz w:val="20"/>
+        </w:rPr>
+        <w:t>Rubi</w:t>
+      </w:r>
     </w:p>
     <w:p>
       <w:pPr>
+        <w:pStyle w:val="PargrafodaLista"/>
+        <w:numPr>
+          <w:ilvl w:val="0"/>
+          <w:numId w:val="30"/>
+        </w:numPr>
         <w:jc w:val="both"/>
         <w:rPr>
-          <w:rFonts w:ascii="Arial" w:hAnsi="Arial" w:cs="Arial"/>
-          <w:b/>
-          <w:sz w:val="20"/>
-        </w:rPr>
-      </w:pPr>
+          <w:rStyle w:val="nfase"/>
+          <w:rFonts w:ascii="Arial" w:hAnsi="Arial" w:cs="Arial"/>
+          <w:b w:val="0"/>
+          <w:i w:val="0"/>
+          <w:color w:val="auto"/>
+          <w:sz w:val="20"/>
+        </w:rPr>
+      </w:pPr>
+      <w:r>
+        <w:rPr>
+          <w:rStyle w:val="nfase"/>
+          <w:rFonts w:ascii="Arial" w:hAnsi="Arial" w:cs="Arial"/>
+          <w:b w:val="0"/>
+          <w:i w:val="0"/>
+          <w:color w:val="auto"/>
+          <w:sz w:val="20"/>
+        </w:rPr>
+        <w:t>Dado que o rubi, na construção da sua parte superior, utiliza a função que origina o cilindro, as normais e coordenadas de textura estão, desde logo, parcialmente atribuídas. Consequentemente, teremos coordenadas de textura independentes para a parte superior do rubi (cilindro) e para a parte inferior (cone invertido).</w:t>
+      </w:r>
     </w:p>
     <w:p>
       <w:pPr>
+        <w:pStyle w:val="PargrafodaLista"/>
+        <w:numPr>
+          <w:ilvl w:val="0"/>
+          <w:numId w:val="30"/>
+        </w:numPr>
         <w:jc w:val="both"/>
         <w:rPr>
-          <w:rFonts w:ascii="Arial" w:hAnsi="Arial" w:cs="Arial"/>
-          <w:b/>
-          <w:sz w:val="20"/>
-        </w:rPr>
-      </w:pPr>
+          <w:rStyle w:val="nfase"/>
+          <w:rFonts w:ascii="Arial" w:hAnsi="Arial" w:cs="Arial"/>
+          <w:b w:val="0"/>
+          <w:i w:val="0"/>
+          <w:color w:val="auto"/>
+          <w:sz w:val="20"/>
+        </w:rPr>
+      </w:pPr>
+      <w:r>
+        <w:rPr>
+          <w:rStyle w:val="nfase"/>
+          <w:rFonts w:ascii="Arial" w:hAnsi="Arial" w:cs="Arial"/>
+          <w:b w:val="0"/>
+          <w:i w:val="0"/>
+          <w:color w:val="auto"/>
+          <w:sz w:val="20"/>
+        </w:rPr>
+        <w:t xml:space="preserve">Quer para as normais da parte inferior, quer para as coordenadas de textura, o processo foi equivalente ao usado para as partes laterais do cilindro. </w:t>
+      </w:r>
     </w:p>
     <w:p>
       <w:pPr>
+        <w:pStyle w:val="PargrafodaLista"/>
+        <w:numPr>
+          <w:ilvl w:val="0"/>
+          <w:numId w:val="29"/>
+        </w:numPr>
         <w:jc w:val="both"/>
         <w:rPr>
-          <w:rFonts w:ascii="Arial" w:hAnsi="Arial" w:cs="Arial"/>
-          <w:b/>
-          <w:sz w:val="20"/>
-        </w:rPr>
-      </w:pPr>
+          <w:rStyle w:val="nfase"/>
+          <w:rFonts w:ascii="Arial" w:hAnsi="Arial" w:cs="Arial"/>
+          <w:i w:val="0"/>
+          <w:color w:val="auto"/>
+          <w:sz w:val="20"/>
+        </w:rPr>
+      </w:pPr>
+      <w:r>
+        <w:rPr>
+          <w:rStyle w:val="nfase"/>
+          <w:rFonts w:ascii="Arial" w:hAnsi="Arial" w:cs="Arial"/>
+          <w:i w:val="0"/>
+          <w:color w:val="auto"/>
+          <w:sz w:val="20"/>
+        </w:rPr>
+        <w:t>Esfera</w:t>
+      </w:r>
     </w:p>
     <w:p>
       <w:pPr>
+        <w:pStyle w:val="PargrafodaLista"/>
+        <w:numPr>
+          <w:ilvl w:val="0"/>
+          <w:numId w:val="29"/>
+        </w:numPr>
         <w:jc w:val="both"/>
         <w:rPr>
-          <w:rFonts w:ascii="Arial" w:hAnsi="Arial" w:cs="Arial"/>
-          <w:b/>
-          <w:sz w:val="20"/>
-        </w:rPr>
-      </w:pPr>
+          <w:rStyle w:val="nfase"/>
+          <w:rFonts w:ascii="Arial" w:hAnsi="Arial" w:cs="Arial"/>
+          <w:i w:val="0"/>
+          <w:color w:val="auto"/>
+          <w:sz w:val="20"/>
+        </w:rPr>
+      </w:pPr>
+      <w:r>
+        <w:rPr>
+          <w:rStyle w:val="nfase"/>
+          <w:rFonts w:ascii="Arial" w:hAnsi="Arial" w:cs="Arial"/>
+          <w:i w:val="0"/>
+          <w:color w:val="auto"/>
+          <w:sz w:val="20"/>
+        </w:rPr>
+        <w:t>Plano</w:t>
+      </w:r>
     </w:p>
     <w:p>
       <w:pPr>
+        <w:pStyle w:val="PargrafodaLista"/>
+        <w:numPr>
+          <w:ilvl w:val="0"/>
+          <w:numId w:val="29"/>
+        </w:numPr>
         <w:jc w:val="both"/>
         <w:rPr>
-          <w:rFonts w:ascii="Arial" w:hAnsi="Arial" w:cs="Arial"/>
-          <w:b/>
-          <w:sz w:val="20"/>
-        </w:rPr>
-      </w:pPr>
+          <w:rStyle w:val="nfase"/>
+          <w:rFonts w:ascii="Arial" w:hAnsi="Arial" w:cs="Arial"/>
+          <w:i w:val="0"/>
+          <w:color w:val="auto"/>
+          <w:sz w:val="20"/>
+        </w:rPr>
+      </w:pPr>
+      <w:r>
+        <w:rPr>
+          <w:rStyle w:val="nfase"/>
+          <w:rFonts w:ascii="Arial" w:hAnsi="Arial" w:cs="Arial"/>
+          <w:i w:val="0"/>
+          <w:color w:val="auto"/>
+          <w:sz w:val="20"/>
+        </w:rPr>
+        <w:t>Caixa</w:t>
+      </w:r>
     </w:p>
     <w:p>
       <w:pPr>
+        <w:pStyle w:val="PargrafodaLista"/>
+        <w:numPr>
+          <w:ilvl w:val="0"/>
+          <w:numId w:val="29"/>
+        </w:numPr>
         <w:jc w:val="both"/>
         <w:rPr>
-          <w:rFonts w:ascii="Arial" w:hAnsi="Arial" w:cs="Arial"/>
-          <w:b/>
-          <w:sz w:val="20"/>
-        </w:rPr>
-      </w:pPr>
+          <w:rStyle w:val="nfase"/>
+          <w:rFonts w:ascii="Arial" w:hAnsi="Arial" w:cs="Arial"/>
+          <w:i w:val="0"/>
+          <w:color w:val="auto"/>
+          <w:sz w:val="20"/>
+        </w:rPr>
+      </w:pPr>
+      <w:proofErr w:type="spellStart"/>
+      <w:r>
+        <w:rPr>
+          <w:rStyle w:val="nfase"/>
+          <w:rFonts w:ascii="Arial" w:hAnsi="Arial" w:cs="Arial"/>
+          <w:i w:val="0"/>
+          <w:color w:val="auto"/>
+          <w:sz w:val="20"/>
+        </w:rPr>
+        <w:t>Bezier</w:t>
+      </w:r>
+      <w:proofErr w:type="spellEnd"/>
     </w:p>
     <w:p>
       <w:pPr>
         <w:jc w:val="both"/>
         <w:rPr>
-          <w:rFonts w:ascii="Arial" w:hAnsi="Arial" w:cs="Arial"/>
-          <w:b/>
+          <w:rStyle w:val="nfase"/>
+          <w:rFonts w:ascii="Arial" w:hAnsi="Arial" w:cs="Arial"/>
+          <w:b w:val="0"/>
+          <w:i w:val="0"/>
+          <w:color w:val="auto"/>
           <w:sz w:val="20"/>
         </w:rPr>
       </w:pPr>
@@ -2055,12 +3100,132 @@
     </w:p>
     <w:p>
       <w:pPr>
+        <w:jc w:val="both"/>
+        <w:rPr>
+          <w:rFonts w:ascii="Arial" w:hAnsi="Arial" w:cs="Arial"/>
+          <w:b/>
+          <w:sz w:val="20"/>
+        </w:rPr>
+      </w:pPr>
+    </w:p>
+    <w:p>
+      <w:pPr>
+        <w:jc w:val="both"/>
+        <w:rPr>
+          <w:rFonts w:ascii="Arial" w:hAnsi="Arial" w:cs="Arial"/>
+          <w:b/>
+          <w:sz w:val="20"/>
+        </w:rPr>
+      </w:pPr>
+    </w:p>
+    <w:p>
+      <w:pPr>
+        <w:jc w:val="both"/>
+        <w:rPr>
+          <w:rFonts w:ascii="Arial" w:hAnsi="Arial" w:cs="Arial"/>
+          <w:b/>
+          <w:sz w:val="20"/>
+        </w:rPr>
+      </w:pPr>
+    </w:p>
+    <w:p>
+      <w:pPr>
+        <w:jc w:val="both"/>
+        <w:rPr>
+          <w:rFonts w:ascii="Arial" w:hAnsi="Arial" w:cs="Arial"/>
+          <w:b/>
+          <w:sz w:val="20"/>
+        </w:rPr>
+      </w:pPr>
+    </w:p>
+    <w:p>
+      <w:pPr>
+        <w:jc w:val="both"/>
+        <w:rPr>
+          <w:rFonts w:ascii="Arial" w:hAnsi="Arial" w:cs="Arial"/>
+          <w:b/>
+          <w:sz w:val="20"/>
+        </w:rPr>
+      </w:pPr>
+    </w:p>
+    <w:p>
+      <w:pPr>
+        <w:jc w:val="both"/>
+        <w:rPr>
+          <w:rFonts w:ascii="Arial" w:hAnsi="Arial" w:cs="Arial"/>
+          <w:b/>
+          <w:sz w:val="20"/>
+        </w:rPr>
+      </w:pPr>
+    </w:p>
+    <w:p>
+      <w:pPr>
+        <w:jc w:val="both"/>
+        <w:rPr>
+          <w:rFonts w:ascii="Arial" w:hAnsi="Arial" w:cs="Arial"/>
+          <w:b/>
+          <w:sz w:val="20"/>
+        </w:rPr>
+      </w:pPr>
+    </w:p>
+    <w:p>
+      <w:pPr>
+        <w:jc w:val="both"/>
+        <w:rPr>
+          <w:rFonts w:ascii="Arial" w:hAnsi="Arial" w:cs="Arial"/>
+          <w:b/>
+          <w:sz w:val="20"/>
+        </w:rPr>
+      </w:pPr>
+    </w:p>
+    <w:p>
+      <w:pPr>
+        <w:jc w:val="both"/>
+        <w:rPr>
+          <w:rFonts w:ascii="Arial" w:hAnsi="Arial" w:cs="Arial"/>
+          <w:b/>
+          <w:sz w:val="20"/>
+        </w:rPr>
+      </w:pPr>
+    </w:p>
+    <w:p>
+      <w:pPr>
+        <w:jc w:val="both"/>
+        <w:rPr>
+          <w:rFonts w:ascii="Arial" w:hAnsi="Arial" w:cs="Arial"/>
+          <w:b/>
+          <w:sz w:val="20"/>
+        </w:rPr>
+      </w:pPr>
+    </w:p>
+    <w:p>
+      <w:pPr>
+        <w:jc w:val="both"/>
+        <w:rPr>
+          <w:rFonts w:ascii="Arial" w:hAnsi="Arial" w:cs="Arial"/>
+          <w:b/>
+          <w:sz w:val="20"/>
+        </w:rPr>
+      </w:pPr>
+    </w:p>
+    <w:p>
+      <w:pPr>
+        <w:jc w:val="both"/>
+        <w:rPr>
+          <w:rFonts w:ascii="Arial" w:hAnsi="Arial" w:cs="Arial"/>
+          <w:b/>
+          <w:sz w:val="20"/>
+        </w:rPr>
+      </w:pPr>
+    </w:p>
+    <w:p>
+      <w:pPr>
         <w:pStyle w:val="Cabealho3"/>
         <w:rPr>
           <w:sz w:val="48"/>
         </w:rPr>
       </w:pPr>
-      <w:bookmarkStart w:id="3" w:name="_Toc478599579"/>
+      <w:bookmarkStart w:id="2" w:name="_Toc478599579"/>
       <w:r>
         <w:rPr>
           <w:sz w:val="48"/>
@@ -2074,17 +3239,111 @@
         </w:rPr>
         <w:t>ão</w:t>
       </w:r>
+      <w:bookmarkEnd w:id="2"/>
+    </w:p>
+    <w:p>
+      <w:pPr>
+        <w:jc w:val="both"/>
+      </w:pPr>
+    </w:p>
+    <w:p>
+      <w:pPr>
+        <w:spacing w:after="0"/>
+        <w:jc w:val="both"/>
+        <w:rPr>
+          <w:rFonts w:ascii="Arial" w:hAnsi="Arial" w:cs="Arial"/>
+          <w:sz w:val="20"/>
+        </w:rPr>
+      </w:pPr>
+      <w:r>
+        <w:rPr>
+          <w:rFonts w:ascii="Arial" w:hAnsi="Arial" w:cs="Arial"/>
+          <w:sz w:val="20"/>
+        </w:rPr>
+        <w:tab/>
+        <w:t>Concluído este projeto, importa destacar o quanto importante foi para a aprendizagem do grupo. Desde o adquirir de rotinas numa linguagem até então não estudada, o C++, até à aplicação e prática de conhecimentos adquiridos em aulas teóricas.</w:t>
+      </w:r>
+    </w:p>
+    <w:p>
+      <w:pPr>
+        <w:jc w:val="both"/>
+        <w:rPr>
+          <w:rFonts w:ascii="Arial" w:hAnsi="Arial" w:cs="Arial"/>
+          <w:sz w:val="20"/>
+        </w:rPr>
+      </w:pPr>
+      <w:r>
+        <w:rPr>
+          <w:rFonts w:ascii="Arial" w:hAnsi="Arial" w:cs="Arial"/>
+          <w:sz w:val="20"/>
+        </w:rPr>
+        <w:tab/>
+        <w:t>Particularizando a esta fase do projeto, destaca-se o cumprimento de praticamente todos os objetivos estabelecidos para esta fase. Em falta fica apenas aquela que foi a meta adicional estabelecida pelo grupo, ou seja, a legenda das figuras. A</w:t>
+      </w:r>
+      <w:r>
+        <w:rPr>
+          <w:rFonts w:ascii="Arial" w:hAnsi="Arial" w:cs="Arial"/>
+          <w:sz w:val="20"/>
+        </w:rPr>
+        <w:t>pesar de funcional, um</w:t>
+      </w:r>
+      <w:r>
+        <w:rPr>
+          <w:rFonts w:ascii="Arial" w:hAnsi="Arial" w:cs="Arial"/>
+          <w:sz w:val="20"/>
+        </w:rPr>
+        <w:t xml:space="preserve"> problema associado às texturas </w:t>
+      </w:r>
+      <w:r>
+        <w:rPr>
+          <w:rFonts w:ascii="Arial" w:hAnsi="Arial" w:cs="Arial"/>
+          <w:sz w:val="20"/>
+        </w:rPr>
+        <w:t xml:space="preserve">leva a que nem sempre, clicando no planeta, a legenda seja exibida. Perante isto, e sabendo que a legendagem tem um impacto adicional de duas condições </w:t>
+      </w:r>
+      <w:proofErr w:type="spellStart"/>
+      <w:r>
+        <w:rPr>
+          <w:rFonts w:ascii="Arial" w:hAnsi="Arial" w:cs="Arial"/>
+          <w:sz w:val="20"/>
+        </w:rPr>
+        <w:t>if</w:t>
+      </w:r>
+      <w:proofErr w:type="spellEnd"/>
+      <w:r>
+        <w:rPr>
+          <w:rFonts w:ascii="Arial" w:hAnsi="Arial" w:cs="Arial"/>
+          <w:sz w:val="20"/>
+        </w:rPr>
+        <w:t xml:space="preserve"> por </w:t>
+      </w:r>
+      <w:proofErr w:type="spellStart"/>
+      <w:r>
+        <w:rPr>
+          <w:rFonts w:ascii="Arial" w:hAnsi="Arial" w:cs="Arial"/>
+          <w:sz w:val="20"/>
+        </w:rPr>
+        <w:t>frame</w:t>
+      </w:r>
+      <w:proofErr w:type="spellEnd"/>
+      <w:r>
+        <w:rPr>
+          <w:rFonts w:ascii="Arial" w:hAnsi="Arial" w:cs="Arial"/>
+          <w:sz w:val="20"/>
+        </w:rPr>
+        <w:t>, optou-se por enviar em comentário o código alusivo a esta aptidão adicional do programa, para que possa ser exposta ao professor na apresentação.</w:t>
+      </w:r>
+    </w:p>
+    <w:p>
+      <w:pPr>
+        <w:jc w:val="both"/>
+        <w:rPr>
+          <w:rFonts w:ascii="Arial" w:hAnsi="Arial" w:cs="Arial"/>
+          <w:sz w:val="20"/>
+        </w:rPr>
+      </w:pPr>
+      <w:bookmarkStart w:id="3" w:name="_GoBack"/>
       <w:bookmarkEnd w:id="3"/>
-    </w:p>
-    <w:p/>
-    <w:p>
-      <w:pPr>
-        <w:jc w:val="both"/>
-        <w:rPr>
-          <w:rFonts w:ascii="Arial" w:hAnsi="Arial" w:cs="Arial"/>
-          <w:sz w:val="20"/>
-        </w:rPr>
-      </w:pPr>
     </w:p>
     <w:sectPr>
       <w:footerReference w:type="even" r:id="rId12"/>
@@ -2430,7 +3689,7 @@
         </mc:Choice>
         <mc:Fallback>
           <w:pict>
-            <v:roundrect w14:anchorId="68B13489" id="Forma Automática 24" o:spid="_x0000_s1026" style="position:absolute;margin-left:0;margin-top:0;width:561.15pt;height:742.85pt;z-index:251665408;visibility:visible;mso-wrap-style:square;mso-width-percent:920;mso-height-percent:940;mso-wrap-distance-left:9pt;mso-wrap-distance-top:0;mso-wrap-distance-right:9pt;mso-wrap-distance-bottom:0;mso-position-horizontal:center;mso-position-horizontal-relative:page;mso-position-vertical:center;mso-position-vertical-relative:page;mso-width-percent:920;mso-height-percent:940;mso-width-relative:page;mso-height-relative:page;v-text-anchor:top" arcsize="2637f" o:gfxdata="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" o:allowincell="f" filled="f" fillcolor="black" strokeweight="1pt">
+            <v:roundrect w14:anchorId="273824F8" id="Forma Automática 24" o:spid="_x0000_s1026" style="position:absolute;margin-left:0;margin-top:0;width:561.15pt;height:742.85pt;z-index:251665408;visibility:visible;mso-wrap-style:square;mso-width-percent:920;mso-height-percent:940;mso-wrap-distance-left:9pt;mso-wrap-distance-top:0;mso-wrap-distance-right:9pt;mso-wrap-distance-bottom:0;mso-position-horizontal:center;mso-position-horizontal-relative:page;mso-position-vertical:center;mso-position-vertical-relative:page;mso-width-percent:920;mso-height-percent:940;mso-width-relative:page;mso-height-relative:page;v-text-anchor:top" arcsize="2637f" o:gfxdata="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" o:allowincell="f" filled="f" fillcolor="black" strokeweight="1pt">
               <w10:wrap anchorx="page" anchory="page"/>
             </v:roundrect>
           </w:pict>
@@ -2520,7 +3779,7 @@
                               <w:sz w:val="40"/>
                               <w:szCs w:val="40"/>
                             </w:rPr>
-                            <w:t>2</w:t>
+                            <w:t>4</w:t>
                           </w:r>
                           <w:r>
                             <w:rPr>
@@ -2579,7 +3838,7 @@
                         <w:sz w:val="40"/>
                         <w:szCs w:val="40"/>
                       </w:rPr>
-                      <w:t>2</w:t>
+                      <w:t>4</w:t>
                     </w:r>
                     <w:r>
                       <w:rPr>
@@ -2912,7 +4171,7 @@
         </mc:Choice>
         <mc:Fallback>
           <w:pict>
-            <v:roundrect w14:anchorId="3AD747DE" id="Forma Automática 21" o:spid="_x0000_s1026" style="position:absolute;margin-left:0;margin-top:0;width:561.15pt;height:742.85pt;z-index:251660288;visibility:visible;mso-wrap-style:square;mso-width-percent:920;mso-height-percent:940;mso-wrap-distance-left:9pt;mso-wrap-distance-top:0;mso-wrap-distance-right:9pt;mso-wrap-distance-bottom:0;mso-position-horizontal:center;mso-position-horizontal-relative:page;mso-position-vertical:center;mso-position-vertical-relative:page;mso-width-percent:920;mso-height-percent:940;mso-width-relative:page;mso-height-relative:page;v-text-anchor:top" arcsize="2637f" o:gfxdata="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" o:allowincell="f" filled="f" fillcolor="black" strokeweight="1pt">
+            <v:roundrect w14:anchorId="2F75AF04" id="Forma Automática 21" o:spid="_x0000_s1026" style="position:absolute;margin-left:0;margin-top:0;width:561.15pt;height:742.85pt;z-index:251660288;visibility:visible;mso-wrap-style:square;mso-width-percent:920;mso-height-percent:940;mso-wrap-distance-left:9pt;mso-wrap-distance-top:0;mso-wrap-distance-right:9pt;mso-wrap-distance-bottom:0;mso-position-horizontal:center;mso-position-horizontal-relative:page;mso-position-vertical:center;mso-position-vertical-relative:page;mso-width-percent:920;mso-height-percent:940;mso-width-relative:page;mso-height-relative:page;v-text-anchor:top" arcsize="2637f" o:gfxdata="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" o:allowincell="f" filled="f" fillcolor="black" strokeweight="1pt">
               <w10:wrap anchorx="page" anchory="page"/>
             </v:roundrect>
           </w:pict>
@@ -3331,6 +4590,95 @@
     </w:lvl>
   </w:abstractNum>
   <w:abstractNum w:abstractNumId="6" w15:restartNumberingAfterBreak="0">
+    <w:nsid w:val="06731CBB"/>
+    <w:multiLevelType w:val="hybridMultilevel"/>
+    <w:tmpl w:val="36801528"/>
+    <w:lvl w:ilvl="0" w:tplc="EC3AF11A">
+      <w:start w:val="1"/>
+      <w:numFmt w:val="decimal"/>
+      <w:lvlText w:val="%1)"/>
+      <w:lvlJc w:val="left"/>
+      <w:pPr>
+        <w:ind w:left="1065" w:hanging="360"/>
+      </w:pPr>
+      <w:rPr>
+        <w:rFonts w:hint="default"/>
+      </w:rPr>
+    </w:lvl>
+    <w:lvl w:ilvl="1" w:tplc="08160019">
+      <w:start w:val="1"/>
+      <w:numFmt w:val="lowerLetter"/>
+      <w:lvlText w:val="%2."/>
+      <w:lvlJc w:val="left"/>
+      <w:pPr>
+        <w:ind w:left="1785" w:hanging="360"/>
+      </w:pPr>
+    </w:lvl>
+    <w:lvl w:ilvl="2" w:tplc="0816001B" w:tentative="1">
+      <w:start w:val="1"/>
+      <w:numFmt w:val="lowerRoman"/>
+      <w:lvlText w:val="%3."/>
+      <w:lvlJc w:val="right"/>
+      <w:pPr>
+        <w:ind w:left="2505" w:hanging="180"/>
+      </w:pPr>
+    </w:lvl>
+    <w:lvl w:ilvl="3" w:tplc="0816000F" w:tentative="1">
+      <w:start w:val="1"/>
+      <w:numFmt w:val="decimal"/>
+      <w:lvlText w:val="%4."/>
+      <w:lvlJc w:val="left"/>
+      <w:pPr>
+        <w:ind w:left="3225" w:hanging="360"/>
+      </w:pPr>
+    </w:lvl>
+    <w:lvl w:ilvl="4" w:tplc="08160019" w:tentative="1">
+      <w:start w:val="1"/>
+      <w:numFmt w:val="lowerLetter"/>
+      <w:lvlText w:val="%5."/>
+      <w:lvlJc w:val="left"/>
+      <w:pPr>
+        <w:ind w:left="3945" w:hanging="360"/>
+      </w:pPr>
+    </w:lvl>
+    <w:lvl w:ilvl="5" w:tplc="0816001B" w:tentative="1">
+      <w:start w:val="1"/>
+      <w:numFmt w:val="lowerRoman"/>
+      <w:lvlText w:val="%6."/>
+      <w:lvlJc w:val="right"/>
+      <w:pPr>
+        <w:ind w:left="4665" w:hanging="180"/>
+      </w:pPr>
+    </w:lvl>
+    <w:lvl w:ilvl="6" w:tplc="0816000F" w:tentative="1">
+      <w:start w:val="1"/>
+      <w:numFmt w:val="decimal"/>
+      <w:lvlText w:val="%7."/>
+      <w:lvlJc w:val="left"/>
+      <w:pPr>
+        <w:ind w:left="5385" w:hanging="360"/>
+      </w:pPr>
+    </w:lvl>
+    <w:lvl w:ilvl="7" w:tplc="08160019" w:tentative="1">
+      <w:start w:val="1"/>
+      <w:numFmt w:val="lowerLetter"/>
+      <w:lvlText w:val="%8."/>
+      <w:lvlJc w:val="left"/>
+      <w:pPr>
+        <w:ind w:left="6105" w:hanging="360"/>
+      </w:pPr>
+    </w:lvl>
+    <w:lvl w:ilvl="8" w:tplc="0816001B" w:tentative="1">
+      <w:start w:val="1"/>
+      <w:numFmt w:val="lowerRoman"/>
+      <w:lvlText w:val="%9."/>
+      <w:lvlJc w:val="right"/>
+      <w:pPr>
+        <w:ind w:left="6825" w:hanging="180"/>
+      </w:pPr>
+    </w:lvl>
+  </w:abstractNum>
+  <w:abstractNum w:abstractNumId="7" w15:restartNumberingAfterBreak="0">
     <w:nsid w:val="09FA7C9E"/>
     <w:multiLevelType w:val="hybridMultilevel"/>
     <w:tmpl w:val="0EFEA14C"/>
@@ -3443,7 +4791,7 @@
       </w:rPr>
     </w:lvl>
   </w:abstractNum>
-  <w:abstractNum w:abstractNumId="7" w15:restartNumberingAfterBreak="0">
+  <w:abstractNum w:abstractNumId="8" w15:restartNumberingAfterBreak="0">
     <w:nsid w:val="0BBE3B86"/>
     <w:multiLevelType w:val="hybridMultilevel"/>
     <w:tmpl w:val="BFC68292"/>
@@ -3556,7 +4904,7 @@
       </w:rPr>
     </w:lvl>
   </w:abstractNum>
-  <w:abstractNum w:abstractNumId="8" w15:restartNumberingAfterBreak="0">
+  <w:abstractNum w:abstractNumId="9" w15:restartNumberingAfterBreak="0">
     <w:nsid w:val="14BD3AB7"/>
     <w:multiLevelType w:val="hybridMultilevel"/>
     <w:tmpl w:val="7130DEDA"/>
@@ -3669,7 +5017,7 @@
       </w:rPr>
     </w:lvl>
   </w:abstractNum>
-  <w:abstractNum w:abstractNumId="9" w15:restartNumberingAfterBreak="0">
+  <w:abstractNum w:abstractNumId="10" w15:restartNumberingAfterBreak="0">
     <w:nsid w:val="15BE601A"/>
     <w:multiLevelType w:val="hybridMultilevel"/>
     <w:tmpl w:val="0F627D34"/>
@@ -3782,7 +5130,7 @@
       </w:rPr>
     </w:lvl>
   </w:abstractNum>
-  <w:abstractNum w:abstractNumId="10" w15:restartNumberingAfterBreak="0">
+  <w:abstractNum w:abstractNumId="11" w15:restartNumberingAfterBreak="0">
     <w:nsid w:val="171D5801"/>
     <w:multiLevelType w:val="hybridMultilevel"/>
     <w:tmpl w:val="EB76AF52"/>
@@ -3895,7 +5243,7 @@
       </w:rPr>
     </w:lvl>
   </w:abstractNum>
-  <w:abstractNum w:abstractNumId="11" w15:restartNumberingAfterBreak="0">
+  <w:abstractNum w:abstractNumId="12" w15:restartNumberingAfterBreak="0">
     <w:nsid w:val="1CE71223"/>
     <w:multiLevelType w:val="hybridMultilevel"/>
     <w:tmpl w:val="D806F89E"/>
@@ -4009,7 +5357,7 @@
       </w:rPr>
     </w:lvl>
   </w:abstractNum>
-  <w:abstractNum w:abstractNumId="12" w15:restartNumberingAfterBreak="0">
+  <w:abstractNum w:abstractNumId="13" w15:restartNumberingAfterBreak="0">
     <w:nsid w:val="25451440"/>
     <w:multiLevelType w:val="hybridMultilevel"/>
     <w:tmpl w:val="83027DB4"/>
@@ -4123,7 +5471,7 @@
       </w:rPr>
     </w:lvl>
   </w:abstractNum>
-  <w:abstractNum w:abstractNumId="13" w15:restartNumberingAfterBreak="0">
+  <w:abstractNum w:abstractNumId="14" w15:restartNumberingAfterBreak="0">
     <w:nsid w:val="360634ED"/>
     <w:multiLevelType w:val="hybridMultilevel"/>
     <w:tmpl w:val="5336C78A"/>
@@ -4236,7 +5584,7 @@
       </w:rPr>
     </w:lvl>
   </w:abstractNum>
-  <w:abstractNum w:abstractNumId="14" w15:restartNumberingAfterBreak="0">
+  <w:abstractNum w:abstractNumId="15" w15:restartNumberingAfterBreak="0">
     <w:nsid w:val="38CB7FBE"/>
     <w:multiLevelType w:val="hybridMultilevel"/>
     <w:tmpl w:val="005E8804"/>
@@ -4350,7 +5698,7 @@
       </w:rPr>
     </w:lvl>
   </w:abstractNum>
-  <w:abstractNum w:abstractNumId="15" w15:restartNumberingAfterBreak="0">
+  <w:abstractNum w:abstractNumId="16" w15:restartNumberingAfterBreak="0">
     <w:nsid w:val="40757A4F"/>
     <w:multiLevelType w:val="hybridMultilevel"/>
     <w:tmpl w:val="C1BE0984"/>
@@ -4463,7 +5811,120 @@
       </w:rPr>
     </w:lvl>
   </w:abstractNum>
-  <w:abstractNum w:abstractNumId="16" w15:restartNumberingAfterBreak="0">
+  <w:abstractNum w:abstractNumId="17" w15:restartNumberingAfterBreak="0">
+    <w:nsid w:val="453C5121"/>
+    <w:multiLevelType w:val="hybridMultilevel"/>
+    <w:tmpl w:val="713A5848"/>
+    <w:lvl w:ilvl="0" w:tplc="289C51BE">
+      <w:start w:val="1"/>
+      <w:numFmt w:val="bullet"/>
+      <w:lvlText w:val=""/>
+      <w:lvlJc w:val="left"/>
+      <w:pPr>
+        <w:ind w:left="1778" w:hanging="360"/>
+      </w:pPr>
+      <w:rPr>
+        <w:rFonts w:ascii="Wingdings" w:eastAsiaTheme="minorHAnsi" w:hAnsi="Wingdings" w:cs="Arial" w:hint="default"/>
+      </w:rPr>
+    </w:lvl>
+    <w:lvl w:ilvl="1" w:tplc="08160003" w:tentative="1">
+      <w:start w:val="1"/>
+      <w:numFmt w:val="bullet"/>
+      <w:lvlText w:val="o"/>
+      <w:lvlJc w:val="left"/>
+      <w:pPr>
+        <w:ind w:left="2498" w:hanging="360"/>
+      </w:pPr>
+      <w:rPr>
+        <w:rFonts w:ascii="Courier New" w:hAnsi="Courier New" w:cs="Courier New" w:hint="default"/>
+      </w:rPr>
+    </w:lvl>
+    <w:lvl w:ilvl="2" w:tplc="08160005" w:tentative="1">
+      <w:start w:val="1"/>
+      <w:numFmt w:val="bullet"/>
+      <w:lvlText w:val=""/>
+      <w:lvlJc w:val="left"/>
+      <w:pPr>
+        <w:ind w:left="3218" w:hanging="360"/>
+      </w:pPr>
+      <w:rPr>
+        <w:rFonts w:ascii="Wingdings" w:hAnsi="Wingdings" w:hint="default"/>
+      </w:rPr>
+    </w:lvl>
+    <w:lvl w:ilvl="3" w:tplc="08160001" w:tentative="1">
+      <w:start w:val="1"/>
+      <w:numFmt w:val="bullet"/>
+      <w:lvlText w:val=""/>
+      <w:lvlJc w:val="left"/>
+      <w:pPr>
+        <w:ind w:left="3938" w:hanging="360"/>
+      </w:pPr>
+      <w:rPr>
+        <w:rFonts w:ascii="Symbol" w:hAnsi="Symbol" w:hint="default"/>
+      </w:rPr>
+    </w:lvl>
+    <w:lvl w:ilvl="4" w:tplc="08160003" w:tentative="1">
+      <w:start w:val="1"/>
+      <w:numFmt w:val="bullet"/>
+      <w:lvlText w:val="o"/>
+      <w:lvlJc w:val="left"/>
+      <w:pPr>
+        <w:ind w:left="4658" w:hanging="360"/>
+      </w:pPr>
+      <w:rPr>
+        <w:rFonts w:ascii="Courier New" w:hAnsi="Courier New" w:cs="Courier New" w:hint="default"/>
+      </w:rPr>
+    </w:lvl>
+    <w:lvl w:ilvl="5" w:tplc="08160005" w:tentative="1">
+      <w:start w:val="1"/>
+      <w:numFmt w:val="bullet"/>
+      <w:lvlText w:val=""/>
+      <w:lvlJc w:val="left"/>
+      <w:pPr>
+        <w:ind w:left="5378" w:hanging="360"/>
+      </w:pPr>
+      <w:rPr>
+        <w:rFonts w:ascii="Wingdings" w:hAnsi="Wingdings" w:hint="default"/>
+      </w:rPr>
+    </w:lvl>
+    <w:lvl w:ilvl="6" w:tplc="08160001" w:tentative="1">
+      <w:start w:val="1"/>
+      <w:numFmt w:val="bullet"/>
+      <w:lvlText w:val=""/>
+      <w:lvlJc w:val="left"/>
+      <w:pPr>
+        <w:ind w:left="6098" w:hanging="360"/>
+      </w:pPr>
+      <w:rPr>
+        <w:rFonts w:ascii="Symbol" w:hAnsi="Symbol" w:hint="default"/>
+      </w:rPr>
+    </w:lvl>
+    <w:lvl w:ilvl="7" w:tplc="08160003" w:tentative="1">
+      <w:start w:val="1"/>
+      <w:numFmt w:val="bullet"/>
+      <w:lvlText w:val="o"/>
+      <w:lvlJc w:val="left"/>
+      <w:pPr>
+        <w:ind w:left="6818" w:hanging="360"/>
+      </w:pPr>
+      <w:rPr>
+        <w:rFonts w:ascii="Courier New" w:hAnsi="Courier New" w:cs="Courier New" w:hint="default"/>
+      </w:rPr>
+    </w:lvl>
+    <w:lvl w:ilvl="8" w:tplc="08160005" w:tentative="1">
+      <w:start w:val="1"/>
+      <w:numFmt w:val="bullet"/>
+      <w:lvlText w:val=""/>
+      <w:lvlJc w:val="left"/>
+      <w:pPr>
+        <w:ind w:left="7538" w:hanging="360"/>
+      </w:pPr>
+      <w:rPr>
+        <w:rFonts w:ascii="Wingdings" w:hAnsi="Wingdings" w:hint="default"/>
+      </w:rPr>
+    </w:lvl>
+  </w:abstractNum>
+  <w:abstractNum w:abstractNumId="18" w15:restartNumberingAfterBreak="0">
     <w:nsid w:val="583541C2"/>
     <w:multiLevelType w:val="hybridMultilevel"/>
     <w:tmpl w:val="AF2C9AEC"/>
@@ -4576,7 +6037,7 @@
       </w:rPr>
     </w:lvl>
   </w:abstractNum>
-  <w:abstractNum w:abstractNumId="17" w15:restartNumberingAfterBreak="0">
+  <w:abstractNum w:abstractNumId="19" w15:restartNumberingAfterBreak="0">
     <w:nsid w:val="5C167BD9"/>
     <w:multiLevelType w:val="hybridMultilevel"/>
     <w:tmpl w:val="FB80FDA0"/>
@@ -4690,7 +6151,7 @@
       </w:rPr>
     </w:lvl>
   </w:abstractNum>
-  <w:abstractNum w:abstractNumId="18" w15:restartNumberingAfterBreak="0">
+  <w:abstractNum w:abstractNumId="20" w15:restartNumberingAfterBreak="0">
     <w:nsid w:val="6E586FCA"/>
     <w:multiLevelType w:val="multilevel"/>
     <w:tmpl w:val="BD84F972"/>
@@ -4779,7 +6240,96 @@
       </w:pPr>
     </w:lvl>
   </w:abstractNum>
-  <w:abstractNum w:abstractNumId="19" w15:restartNumberingAfterBreak="0">
+  <w:abstractNum w:abstractNumId="21" w15:restartNumberingAfterBreak="0">
+    <w:nsid w:val="7AF31AEA"/>
+    <w:multiLevelType w:val="hybridMultilevel"/>
+    <w:tmpl w:val="FC4478A4"/>
+    <w:lvl w:ilvl="0" w:tplc="08160011">
+      <w:start w:val="1"/>
+      <w:numFmt w:val="decimal"/>
+      <w:lvlText w:val="%1)"/>
+      <w:lvlJc w:val="left"/>
+      <w:pPr>
+        <w:ind w:left="720" w:hanging="360"/>
+      </w:pPr>
+      <w:rPr>
+        <w:rFonts w:hint="default"/>
+      </w:rPr>
+    </w:lvl>
+    <w:lvl w:ilvl="1" w:tplc="08160019" w:tentative="1">
+      <w:start w:val="1"/>
+      <w:numFmt w:val="lowerLetter"/>
+      <w:lvlText w:val="%2."/>
+      <w:lvlJc w:val="left"/>
+      <w:pPr>
+        <w:ind w:left="1440" w:hanging="360"/>
+      </w:pPr>
+    </w:lvl>
+    <w:lvl w:ilvl="2" w:tplc="0816001B" w:tentative="1">
+      <w:start w:val="1"/>
+      <w:numFmt w:val="lowerRoman"/>
+      <w:lvlText w:val="%3."/>
+      <w:lvlJc w:val="right"/>
+      <w:pPr>
+        <w:ind w:left="2160" w:hanging="180"/>
+      </w:pPr>
+    </w:lvl>
+    <w:lvl w:ilvl="3" w:tplc="0816000F" w:tentative="1">
+      <w:start w:val="1"/>
+      <w:numFmt w:val="decimal"/>
+      <w:lvlText w:val="%4."/>
+      <w:lvlJc w:val="left"/>
+      <w:pPr>
+        <w:ind w:left="2880" w:hanging="360"/>
+      </w:pPr>
+    </w:lvl>
+    <w:lvl w:ilvl="4" w:tplc="08160019" w:tentative="1">
+      <w:start w:val="1"/>
+      <w:numFmt w:val="lowerLetter"/>
+      <w:lvlText w:val="%5."/>
+      <w:lvlJc w:val="left"/>
+      <w:pPr>
+        <w:ind w:left="3600" w:hanging="360"/>
+      </w:pPr>
+    </w:lvl>
+    <w:lvl w:ilvl="5" w:tplc="0816001B" w:tentative="1">
+      <w:start w:val="1"/>
+      <w:numFmt w:val="lowerRoman"/>
+      <w:lvlText w:val="%6."/>
+      <w:lvlJc w:val="right"/>
+      <w:pPr>
+        <w:ind w:left="4320" w:hanging="180"/>
+      </w:pPr>
+    </w:lvl>
+    <w:lvl w:ilvl="6" w:tplc="0816000F" w:tentative="1">
+      <w:start w:val="1"/>
+      <w:numFmt w:val="decimal"/>
+      <w:lvlText w:val="%7."/>
+      <w:lvlJc w:val="left"/>
+      <w:pPr>
+        <w:ind w:left="5040" w:hanging="360"/>
+      </w:pPr>
+    </w:lvl>
+    <w:lvl w:ilvl="7" w:tplc="08160019" w:tentative="1">
+      <w:start w:val="1"/>
+      <w:numFmt w:val="lowerLetter"/>
+      <w:lvlText w:val="%8."/>
+      <w:lvlJc w:val="left"/>
+      <w:pPr>
+        <w:ind w:left="5760" w:hanging="360"/>
+      </w:pPr>
+    </w:lvl>
+    <w:lvl w:ilvl="8" w:tplc="0816001B" w:tentative="1">
+      <w:start w:val="1"/>
+      <w:numFmt w:val="lowerRoman"/>
+      <w:lvlText w:val="%9."/>
+      <w:lvlJc w:val="right"/>
+      <w:pPr>
+        <w:ind w:left="6480" w:hanging="180"/>
+      </w:pPr>
+    </w:lvl>
+  </w:abstractNum>
+  <w:abstractNum w:abstractNumId="22" w15:restartNumberingAfterBreak="0">
     <w:nsid w:val="7BD31D1A"/>
     <w:multiLevelType w:val="hybridMultilevel"/>
     <w:tmpl w:val="60BEEE10"/>
@@ -4923,46 +6473,46 @@
     <w:abstractNumId w:val="0"/>
   </w:num>
   <w:num w:numId="11">
-    <w:abstractNumId w:val="18"/>
+    <w:abstractNumId w:val="20"/>
   </w:num>
   <w:num w:numId="12">
-    <w:abstractNumId w:val="9"/>
+    <w:abstractNumId w:val="10"/>
   </w:num>
   <w:num w:numId="13">
+    <w:abstractNumId w:val="14"/>
+  </w:num>
+  <w:num w:numId="14">
+    <w:abstractNumId w:val="22"/>
+  </w:num>
+  <w:num w:numId="15">
+    <w:abstractNumId w:val="11"/>
+  </w:num>
+  <w:num w:numId="16">
     <w:abstractNumId w:val="13"/>
   </w:num>
-  <w:num w:numId="14">
-    <w:abstractNumId w:val="19"/>
-  </w:num>
-  <w:num w:numId="15">
-    <w:abstractNumId w:val="10"/>
-  </w:num>
-  <w:num w:numId="16">
-    <w:abstractNumId w:val="12"/>
-  </w:num>
   <w:num w:numId="17">
-    <w:abstractNumId w:val="8"/>
+    <w:abstractNumId w:val="9"/>
   </w:num>
   <w:num w:numId="18">
     <w:abstractNumId w:val="5"/>
   </w:num>
   <w:num w:numId="19">
-    <w:abstractNumId w:val="6"/>
+    <w:abstractNumId w:val="7"/>
   </w:num>
   <w:num w:numId="20">
-    <w:abstractNumId w:val="17"/>
+    <w:abstractNumId w:val="19"/>
   </w:num>
   <w:num w:numId="21">
-    <w:abstractNumId w:val="14"/>
+    <w:abstractNumId w:val="15"/>
   </w:num>
   <w:num w:numId="22">
-    <w:abstractNumId w:val="11"/>
+    <w:abstractNumId w:val="12"/>
   </w:num>
   <w:num w:numId="23">
-    <w:abstractNumId w:val="12"/>
+    <w:abstractNumId w:val="13"/>
   </w:num>
   <w:num w:numId="24">
-    <w:abstractNumId w:val="18"/>
+    <w:abstractNumId w:val="20"/>
     <w:lvlOverride w:ilvl="0">
       <w:startOverride w:val="1"/>
     </w:lvlOverride>
@@ -4992,13 +6542,22 @@
     </w:lvlOverride>
   </w:num>
   <w:num w:numId="25">
-    <w:abstractNumId w:val="15"/>
+    <w:abstractNumId w:val="16"/>
   </w:num>
   <w:num w:numId="26">
-    <w:abstractNumId w:val="16"/>
+    <w:abstractNumId w:val="18"/>
   </w:num>
   <w:num w:numId="27">
-    <w:abstractNumId w:val="7"/>
+    <w:abstractNumId w:val="8"/>
+  </w:num>
+  <w:num w:numId="28">
+    <w:abstractNumId w:val="21"/>
+  </w:num>
+  <w:num w:numId="29">
+    <w:abstractNumId w:val="6"/>
+  </w:num>
+  <w:num w:numId="30">
+    <w:abstractNumId w:val="17"/>
   </w:num>
 </w:numbering>
 </file>
@@ -6557,6 +8116,7 @@
   <w:rsids>
     <w:rsidRoot w:val="00DE6D37"/>
     <w:rsid w:val="004324C2"/>
+    <w:rsid w:val="00865CB2"/>
     <w:rsid w:val="008F7F6C"/>
     <w:rsid w:val="00933ED5"/>
     <w:rsid w:val="00A57152"/>
@@ -7472,7 +9032,7 @@
 </file>
 
 <file path=customXml/itemProps4.xml><?xml version="1.0" encoding="utf-8"?>
-<ds:datastoreItem xmlns:ds="http://schemas.openxmlformats.org/officeDocument/2006/customXml" ds:itemID="{DD59BCD2-B228-4031-98E3-22C58F35A29F}">
+<ds:datastoreItem xmlns:ds="http://schemas.openxmlformats.org/officeDocument/2006/customXml" ds:itemID="{3C0C4D21-2D14-47E5-8026-E327E75DA400}">
   <ds:schemaRefs>
     <ds:schemaRef ds:uri="http://schemas.openxmlformats.org/officeDocument/2006/bibliography"/>
   </ds:schemaRefs>

</xml_diff>